<commit_message>
new questions document and changed excel
</commit_message>
<xml_diff>
--- a/ProjectFiles/What does HTE mean and can this be custom set.docx
+++ b/ProjectFiles/What does HTE mean and can this be custom set.docx
@@ -977,43 +977,76 @@
     </w:p>
     <w:p>
       <w:r>
+        <w:rPr>
+          <w:highlight w:val="green"/>
+        </w:rPr>
         <w:lastRenderedPageBreak/>
         <w:t xml:space="preserve">Het moet in te stellen zijn voordat je het opstart hoeveel elke </w:t>
       </w:r>
       <w:proofErr w:type="spellStart"/>
       <w:r>
+        <w:rPr>
+          <w:highlight w:val="green"/>
+        </w:rPr>
         <w:t>variable</w:t>
       </w:r>
       <w:proofErr w:type="spellEnd"/>
       <w:r>
+        <w:rPr>
+          <w:highlight w:val="green"/>
+        </w:rPr>
         <w:t xml:space="preserve"> H</w:t>
       </w:r>
       <w:r>
+        <w:rPr>
+          <w:highlight w:val="green"/>
+        </w:rPr>
         <w:t>TE</w:t>
       </w:r>
       <w:r>
+        <w:rPr>
+          <w:highlight w:val="green"/>
+        </w:rPr>
         <w:t xml:space="preserve"> inneemt</w:t>
       </w:r>
     </w:p>
     <w:p>
       <w:r>
+        <w:rPr>
+          <w:highlight w:val="green"/>
+        </w:rPr>
         <w:t xml:space="preserve">We willen een compleet </w:t>
       </w:r>
       <w:proofErr w:type="spellStart"/>
       <w:r>
+        <w:rPr>
+          <w:highlight w:val="green"/>
+        </w:rPr>
         <w:t>overview</w:t>
       </w:r>
       <w:proofErr w:type="spellEnd"/>
       <w:r>
+        <w:rPr>
+          <w:highlight w:val="green"/>
+        </w:rPr>
         <w:t xml:space="preserve"> hebben tijdens de simulatie</w:t>
       </w:r>
     </w:p>
     <w:p>
       <w:r>
+        <w:rPr>
+          <w:highlight w:val="red"/>
+        </w:rPr>
         <w:t>Als een cinema vol is moet de</w:t>
       </w:r>
       <w:r>
-        <w:t xml:space="preserve"> klant wachten totdat de bioscoop is afgelopen. </w:t>
+        <w:rPr>
+          <w:highlight w:val="red"/>
+        </w:rPr>
+        <w:t xml:space="preserve"> klant wachten totdat de bioscoop is afgelopen.</w:t>
+      </w:r>
+      <w:r>
+        <w:t xml:space="preserve"> </w:t>
       </w:r>
     </w:p>
     <w:p>
@@ -1076,137 +1109,243 @@
     </w:p>
     <w:p>
       <w:r>
+        <w:rPr>
+          <w:highlight w:val="green"/>
+        </w:rPr>
         <w:t xml:space="preserve">Cleaning </w:t>
       </w:r>
       <w:proofErr w:type="spellStart"/>
       <w:r>
+        <w:rPr>
+          <w:highlight w:val="green"/>
+        </w:rPr>
         <w:t>emergy</w:t>
       </w:r>
       <w:proofErr w:type="spellEnd"/>
       <w:r>
+        <w:rPr>
+          <w:highlight w:val="green"/>
+        </w:rPr>
         <w:t xml:space="preserve"> is a que en </w:t>
       </w:r>
       <w:proofErr w:type="spellStart"/>
       <w:r>
+        <w:rPr>
+          <w:highlight w:val="green"/>
+        </w:rPr>
         <w:t>will</w:t>
       </w:r>
       <w:proofErr w:type="spellEnd"/>
       <w:r>
-        <w:t xml:space="preserve"> </w:t>
-      </w:r>
-      <w:proofErr w:type="spellStart"/>
-      <w:r>
+        <w:rPr>
+          <w:highlight w:val="green"/>
+        </w:rPr>
+        <w:t xml:space="preserve"> </w:t>
+      </w:r>
+      <w:proofErr w:type="spellStart"/>
+      <w:r>
+        <w:rPr>
+          <w:highlight w:val="green"/>
+        </w:rPr>
         <w:t>be</w:t>
       </w:r>
       <w:proofErr w:type="spellEnd"/>
       <w:r>
-        <w:t xml:space="preserve"> </w:t>
-      </w:r>
-      <w:proofErr w:type="spellStart"/>
-      <w:r>
+        <w:rPr>
+          <w:highlight w:val="green"/>
+        </w:rPr>
+        <w:t xml:space="preserve"> </w:t>
+      </w:r>
+      <w:proofErr w:type="spellStart"/>
+      <w:r>
+        <w:rPr>
+          <w:highlight w:val="green"/>
+        </w:rPr>
         <w:t>added</w:t>
       </w:r>
       <w:proofErr w:type="spellEnd"/>
       <w:r>
+        <w:rPr>
+          <w:highlight w:val="green"/>
+        </w:rPr>
         <w:t xml:space="preserve"> at </w:t>
       </w:r>
       <w:proofErr w:type="spellStart"/>
       <w:r>
+        <w:rPr>
+          <w:highlight w:val="green"/>
+        </w:rPr>
         <w:t>the</w:t>
       </w:r>
       <w:proofErr w:type="spellEnd"/>
       <w:r>
-        <w:t xml:space="preserve"> </w:t>
-      </w:r>
-      <w:proofErr w:type="spellStart"/>
-      <w:r>
+        <w:rPr>
+          <w:highlight w:val="green"/>
+        </w:rPr>
+        <w:t xml:space="preserve"> </w:t>
+      </w:r>
+      <w:proofErr w:type="spellStart"/>
+      <w:r>
+        <w:rPr>
+          <w:highlight w:val="green"/>
+        </w:rPr>
         <w:t>maid</w:t>
       </w:r>
       <w:proofErr w:type="spellEnd"/>
     </w:p>
     <w:p>
       <w:r>
+        <w:rPr>
+          <w:highlight w:val="green"/>
+        </w:rPr>
         <w:t>Na een evacuatie moeten de gasten weer terug komen na X time en ze mogen geen gebruik maken van liften</w:t>
       </w:r>
       <w:r>
+        <w:rPr>
+          <w:highlight w:val="green"/>
+        </w:rPr>
         <w:t>.</w:t>
       </w:r>
     </w:p>
     <w:p>
-      <w:r>
+      <w:pPr>
+        <w:rPr>
+          <w:highlight w:val="green"/>
+        </w:rPr>
+      </w:pPr>
+      <w:r>
+        <w:rPr>
+          <w:highlight w:val="green"/>
+        </w:rPr>
         <w:t>Liften moeten links</w:t>
       </w:r>
       <w:r>
+        <w:rPr>
+          <w:highlight w:val="green"/>
+        </w:rPr>
         <w:t xml:space="preserve"> van het </w:t>
       </w:r>
       <w:proofErr w:type="spellStart"/>
       <w:r>
+        <w:rPr>
+          <w:highlight w:val="green"/>
+        </w:rPr>
         <w:t>layout</w:t>
       </w:r>
       <w:proofErr w:type="spellEnd"/>
     </w:p>
     <w:p>
-      <w:r>
+      <w:pPr>
+        <w:rPr>
+          <w:highlight w:val="green"/>
+        </w:rPr>
+      </w:pPr>
+      <w:r>
+        <w:rPr>
+          <w:highlight w:val="green"/>
+        </w:rPr>
         <w:t>Trappenhuis moet rechts</w:t>
       </w:r>
       <w:r>
+        <w:rPr>
+          <w:highlight w:val="green"/>
+        </w:rPr>
         <w:t xml:space="preserve"> van het </w:t>
       </w:r>
       <w:proofErr w:type="spellStart"/>
       <w:r>
+        <w:rPr>
+          <w:highlight w:val="green"/>
+        </w:rPr>
         <w:t>layout</w:t>
       </w:r>
       <w:proofErr w:type="spellEnd"/>
     </w:p>
     <w:p>
       <w:r>
+        <w:rPr>
+          <w:highlight w:val="green"/>
+        </w:rPr>
         <w:t>Lobby beneden en niks moet daar gereserveerd zijn</w:t>
       </w:r>
     </w:p>
     <w:p>
       <w:proofErr w:type="spellStart"/>
       <w:r>
+        <w:rPr>
+          <w:highlight w:val="green"/>
+        </w:rPr>
         <w:t>Maids</w:t>
       </w:r>
       <w:proofErr w:type="spellEnd"/>
       <w:r>
-        <w:t xml:space="preserve"> </w:t>
-      </w:r>
-      <w:r>
+        <w:rPr>
+          <w:highlight w:val="green"/>
+        </w:rPr>
+        <w:t xml:space="preserve"> </w:t>
+      </w:r>
+      <w:r>
+        <w:rPr>
+          <w:highlight w:val="green"/>
+        </w:rPr>
         <w:t>mogen gebruik maken van de liften</w:t>
       </w:r>
     </w:p>
     <w:p>
       <w:r>
+        <w:rPr>
+          <w:highlight w:val="green"/>
+        </w:rPr>
         <w:t>Elevator neemt de route zoals in het echte leven dus van onder naar boven stopt hij en gaat niet terug.</w:t>
       </w:r>
     </w:p>
     <w:p>
       <w:r>
+        <w:rPr>
+          <w:highlight w:val="green"/>
+        </w:rPr>
         <w:t xml:space="preserve">Gasten moeten </w:t>
       </w:r>
       <w:proofErr w:type="spellStart"/>
       <w:r>
+        <w:rPr>
+          <w:highlight w:val="green"/>
+        </w:rPr>
         <w:t>bottem</w:t>
       </w:r>
       <w:proofErr w:type="spellEnd"/>
       <w:r>
-        <w:t xml:space="preserve"> </w:t>
-      </w:r>
-      <w:proofErr w:type="spellStart"/>
-      <w:r>
+        <w:rPr>
+          <w:highlight w:val="green"/>
+        </w:rPr>
+        <w:t xml:space="preserve"> </w:t>
+      </w:r>
+      <w:proofErr w:type="spellStart"/>
+      <w:r>
+        <w:rPr>
+          <w:highlight w:val="green"/>
+        </w:rPr>
         <w:t>left</w:t>
       </w:r>
       <w:proofErr w:type="spellEnd"/>
       <w:r>
+        <w:rPr>
+          <w:highlight w:val="green"/>
+        </w:rPr>
         <w:t xml:space="preserve"> van een </w:t>
       </w:r>
       <w:proofErr w:type="spellStart"/>
       <w:r>
+        <w:rPr>
+          <w:highlight w:val="green"/>
+        </w:rPr>
         <w:t>dimentie</w:t>
       </w:r>
       <w:proofErr w:type="spellEnd"/>
       <w:r>
+        <w:rPr>
+          <w:highlight w:val="green"/>
+        </w:rPr>
         <w:t xml:space="preserve"> binnenlopen</w:t>
       </w:r>
     </w:p>
@@ -1225,31 +1364,55 @@
     </w:p>
     <w:p>
       <w:r>
+        <w:rPr>
+          <w:highlight w:val="green"/>
+        </w:rPr>
         <w:t xml:space="preserve">Een gast heeft een behoefte en hopelijk kan het hotel dat aanbieden als de behoefte vol is dan neemt hij </w:t>
       </w:r>
       <w:proofErr w:type="spellStart"/>
       <w:r>
+        <w:rPr>
+          <w:highlight w:val="green"/>
+        </w:rPr>
         <w:t>genoege</w:t>
       </w:r>
       <w:proofErr w:type="spellEnd"/>
       <w:r>
+        <w:rPr>
+          <w:highlight w:val="green"/>
+        </w:rPr>
         <w:t xml:space="preserve"> met minder dus alle 5 </w:t>
       </w:r>
       <w:r>
+        <w:rPr>
+          <w:highlight w:val="green"/>
+        </w:rPr>
         <w:t xml:space="preserve">lager naar hoger </w:t>
       </w:r>
       <w:r>
+        <w:rPr>
+          <w:highlight w:val="green"/>
+        </w:rPr>
         <w:t>wel</w:t>
       </w:r>
       <w:r>
+        <w:rPr>
+          <w:highlight w:val="green"/>
+        </w:rPr>
         <w:t xml:space="preserve">. Hoger naar lager niet. Dan wordt de gast </w:t>
       </w:r>
       <w:proofErr w:type="spellStart"/>
       <w:r>
+        <w:rPr>
+          <w:highlight w:val="green"/>
+        </w:rPr>
         <w:t>disposed</w:t>
       </w:r>
       <w:proofErr w:type="spellEnd"/>
       <w:r>
+        <w:rPr>
+          <w:highlight w:val="green"/>
+        </w:rPr>
         <w:t>().</w:t>
       </w:r>
     </w:p>
@@ -1299,71 +1462,108 @@
       <w:r>
         <w:t>*</w:t>
       </w:r>
+    </w:p>
+    <w:p>
+      <w:r>
+        <w:t xml:space="preserve">Er zijn geen prioriteiten van de </w:t>
+      </w:r>
+      <w:proofErr w:type="spellStart"/>
+      <w:r>
+        <w:t>requirements</w:t>
+      </w:r>
+      <w:proofErr w:type="spellEnd"/>
+      <w:r>
+        <w:t xml:space="preserve">. Als het HTE gedeelte maar werkt. </w:t>
+      </w:r>
+    </w:p>
+    <w:p>
+      <w:r>
+        <w:t xml:space="preserve">Maximum HTE is 20. </w:t>
+      </w:r>
+    </w:p>
+    <w:p>
+      <w:r>
+        <w:t>Interfaces zijn belangrijk</w:t>
+      </w:r>
+    </w:p>
+    <w:p>
+      <w:proofErr w:type="spellStart"/>
+      <w:r>
+        <w:t>Algortimes</w:t>
+      </w:r>
+      <w:proofErr w:type="spellEnd"/>
+      <w:r>
+        <w:t xml:space="preserve"> en Design </w:t>
+      </w:r>
+      <w:proofErr w:type="spellStart"/>
+      <w:r>
+        <w:t>patterns</w:t>
+      </w:r>
+      <w:proofErr w:type="spellEnd"/>
+      <w:r>
+        <w:t xml:space="preserve"> moeten terug te vinden zijn in het project</w:t>
+      </w:r>
+    </w:p>
+    <w:p>
+      <w:r>
+        <w:t xml:space="preserve">Reden waarom we een </w:t>
+      </w:r>
+      <w:proofErr w:type="spellStart"/>
+      <w:r>
+        <w:t>dessign</w:t>
+      </w:r>
+      <w:proofErr w:type="spellEnd"/>
+      <w:r>
+        <w:t xml:space="preserve"> </w:t>
+      </w:r>
+      <w:proofErr w:type="spellStart"/>
+      <w:r>
+        <w:t>pattern</w:t>
+      </w:r>
+      <w:proofErr w:type="spellEnd"/>
+      <w:r>
+        <w:t xml:space="preserve"> hebben gebruikt. Uitleg. </w:t>
+      </w:r>
+    </w:p>
+    <w:p>
+      <w:r>
+        <w:br w:type="page"/>
+      </w:r>
+    </w:p>
+    <w:p>
+      <w:r>
+        <w:lastRenderedPageBreak/>
+        <w:t>Sprint 2 vragen lijst</w:t>
+      </w:r>
+    </w:p>
+    <w:p>
+      <w:proofErr w:type="spellStart"/>
+      <w:r>
+        <w:t>Which</w:t>
+      </w:r>
+      <w:proofErr w:type="spellEnd"/>
+      <w:r>
+        <w:t xml:space="preserve"> facility </w:t>
+      </w:r>
+      <w:proofErr w:type="spellStart"/>
+      <w:r>
+        <w:t>can</w:t>
+      </w:r>
+      <w:proofErr w:type="spellEnd"/>
+      <w:r>
+        <w:t xml:space="preserve"> have a cleaning </w:t>
+      </w:r>
+      <w:proofErr w:type="spellStart"/>
+      <w:r>
+        <w:t>emergency</w:t>
+      </w:r>
+      <w:proofErr w:type="spellEnd"/>
+    </w:p>
+    <w:p>
       <w:bookmarkStart w:id="0" w:name="_GoBack"/>
       <w:bookmarkEnd w:id="0"/>
     </w:p>
-    <w:p>
-      <w:r>
-        <w:t xml:space="preserve">Er zijn geen prioriteiten van de </w:t>
-      </w:r>
-      <w:proofErr w:type="spellStart"/>
-      <w:r>
-        <w:t>requirements</w:t>
-      </w:r>
-      <w:proofErr w:type="spellEnd"/>
-      <w:r>
-        <w:t xml:space="preserve">. Als het HTE gedeelte maar werkt. </w:t>
-      </w:r>
-    </w:p>
-    <w:p>
-      <w:r>
-        <w:t xml:space="preserve">Maximum HTE is 20. </w:t>
-      </w:r>
-    </w:p>
-    <w:p>
-      <w:r>
-        <w:t>Interfaces zijn belangrijk</w:t>
-      </w:r>
-    </w:p>
-    <w:p>
-      <w:proofErr w:type="spellStart"/>
-      <w:r>
-        <w:t>Algortimes</w:t>
-      </w:r>
-      <w:proofErr w:type="spellEnd"/>
-      <w:r>
-        <w:t xml:space="preserve"> en Design </w:t>
-      </w:r>
-      <w:proofErr w:type="spellStart"/>
-      <w:r>
-        <w:t>patterns</w:t>
-      </w:r>
-      <w:proofErr w:type="spellEnd"/>
-      <w:r>
-        <w:t xml:space="preserve"> moeten terug te vinden zijn in het project</w:t>
-      </w:r>
-    </w:p>
-    <w:p>
-      <w:r>
-        <w:t xml:space="preserve">Reden waarom we een </w:t>
-      </w:r>
-      <w:proofErr w:type="spellStart"/>
-      <w:r>
-        <w:t>dessign</w:t>
-      </w:r>
-      <w:proofErr w:type="spellEnd"/>
-      <w:r>
-        <w:t xml:space="preserve"> </w:t>
-      </w:r>
-      <w:proofErr w:type="spellStart"/>
-      <w:r>
-        <w:t>pattern</w:t>
-      </w:r>
-      <w:proofErr w:type="spellEnd"/>
-      <w:r>
-        <w:t xml:space="preserve"> hebben gebruikt. Uitleg. </w:t>
-      </w:r>
-    </w:p>
+    <w:p/>
     <w:sectPr>
       <w:pgSz w:w="11906" w:h="16838"/>
       <w:pgMar w:top="1417" w:right="1417" w:bottom="1417" w:left="1417" w:header="708" w:footer="708" w:gutter="0"/>

</xml_diff>

<commit_message>
new requirements for doc
</commit_message>
<xml_diff>
--- a/ProjectFiles/What does HTE mean and can this be custom set.docx
+++ b/ProjectFiles/What does HTE mean and can this be custom set.docx
@@ -1559,11 +1559,255 @@
       </w:r>
       <w:proofErr w:type="spellEnd"/>
     </w:p>
+    <w:p/>
+    <w:p>
+      <w:proofErr w:type="spellStart"/>
+      <w:r>
+        <w:t>Walking</w:t>
+      </w:r>
+      <w:proofErr w:type="spellEnd"/>
+      <w:r>
+        <w:t xml:space="preserve"> over </w:t>
+      </w:r>
+      <w:proofErr w:type="spellStart"/>
+      <w:r>
+        <w:t>the</w:t>
+      </w:r>
+      <w:proofErr w:type="spellEnd"/>
+      <w:r>
+        <w:t xml:space="preserve"> cinema?  Gewoon zoals we al dachten.</w:t>
+      </w:r>
+    </w:p>
+    <w:p>
+      <w:r>
+        <w:t xml:space="preserve">Top floor of </w:t>
+      </w:r>
+      <w:proofErr w:type="spellStart"/>
+      <w:r>
+        <w:t>the</w:t>
+      </w:r>
+      <w:proofErr w:type="spellEnd"/>
+      <w:r>
+        <w:t xml:space="preserve"> big rooms do </w:t>
+      </w:r>
+      <w:proofErr w:type="spellStart"/>
+      <w:r>
+        <w:t>you</w:t>
+      </w:r>
+      <w:proofErr w:type="spellEnd"/>
+      <w:r>
+        <w:t xml:space="preserve"> have make </w:t>
+      </w:r>
+      <w:proofErr w:type="spellStart"/>
+      <w:r>
+        <w:t>it</w:t>
+      </w:r>
+      <w:proofErr w:type="spellEnd"/>
+      <w:r>
+        <w:t xml:space="preserve"> </w:t>
+      </w:r>
+      <w:proofErr w:type="spellStart"/>
+      <w:r>
+        <w:t>visible</w:t>
+      </w:r>
+      <w:proofErr w:type="spellEnd"/>
+      <w:r>
+        <w:t>: No</w:t>
+      </w:r>
+    </w:p>
+    <w:p>
+      <w:proofErr w:type="spellStart"/>
+      <w:r>
+        <w:t>Maid</w:t>
+      </w:r>
+      <w:proofErr w:type="spellEnd"/>
+      <w:r>
+        <w:t xml:space="preserve"> = lobby</w:t>
+      </w:r>
+    </w:p>
+    <w:p>
+      <w:proofErr w:type="spellStart"/>
+      <w:r>
+        <w:t>Stairs</w:t>
+      </w:r>
+      <w:proofErr w:type="spellEnd"/>
+      <w:r>
+        <w:t xml:space="preserve"> moet dubbel tijd nemen van </w:t>
+      </w:r>
+      <w:proofErr w:type="spellStart"/>
+      <w:r>
+        <w:t>elvator</w:t>
+      </w:r>
+      <w:proofErr w:type="spellEnd"/>
+      <w:r>
+        <w:t xml:space="preserve"> maar is het instelbaar</w:t>
+      </w:r>
+    </w:p>
+    <w:p>
+      <w:proofErr w:type="spellStart"/>
+      <w:r>
+        <w:t>Guest</w:t>
+      </w:r>
+      <w:proofErr w:type="spellEnd"/>
+      <w:r>
+        <w:t xml:space="preserve"> gaan dood als de </w:t>
+      </w:r>
+      <w:proofErr w:type="spellStart"/>
+      <w:r>
+        <w:t>quee</w:t>
+      </w:r>
+      <w:proofErr w:type="spellEnd"/>
+      <w:r>
+        <w:t xml:space="preserve"> te lang is (</w:t>
+      </w:r>
+      <w:proofErr w:type="spellStart"/>
+      <w:r>
+        <w:t>value</w:t>
+      </w:r>
+      <w:proofErr w:type="spellEnd"/>
+      <w:r>
+        <w:t xml:space="preserve"> mag je zelf bepalen)</w:t>
+      </w:r>
+    </w:p>
+    <w:p>
+      <w:proofErr w:type="spellStart"/>
+      <w:r>
+        <w:t>Maids</w:t>
+      </w:r>
+      <w:proofErr w:type="spellEnd"/>
+      <w:r>
+        <w:t xml:space="preserve"> </w:t>
+      </w:r>
+      <w:proofErr w:type="spellStart"/>
+      <w:r>
+        <w:t>can</w:t>
+      </w:r>
+      <w:proofErr w:type="spellEnd"/>
+      <w:r>
+        <w:t xml:space="preserve"> die </w:t>
+      </w:r>
+      <w:proofErr w:type="spellStart"/>
+      <w:r>
+        <w:t>if</w:t>
+      </w:r>
+      <w:proofErr w:type="spellEnd"/>
+      <w:r>
+        <w:t xml:space="preserve"> </w:t>
+      </w:r>
+      <w:proofErr w:type="spellStart"/>
+      <w:r>
+        <w:t>the</w:t>
+      </w:r>
+      <w:proofErr w:type="spellEnd"/>
+      <w:r>
+        <w:t xml:space="preserve"> queue is </w:t>
+      </w:r>
+      <w:proofErr w:type="spellStart"/>
+      <w:r>
+        <w:t>to</w:t>
+      </w:r>
+      <w:proofErr w:type="spellEnd"/>
+      <w:r>
+        <w:t xml:space="preserve"> long fort he elevator</w:t>
+      </w:r>
+    </w:p>
+    <w:p>
+      <w:proofErr w:type="spellStart"/>
+      <w:r>
+        <w:t>Guest</w:t>
+      </w:r>
+      <w:proofErr w:type="spellEnd"/>
+      <w:r>
+        <w:t xml:space="preserve"> </w:t>
+      </w:r>
+      <w:proofErr w:type="spellStart"/>
+      <w:r>
+        <w:t>can</w:t>
+      </w:r>
+      <w:proofErr w:type="spellEnd"/>
+      <w:r>
+        <w:t xml:space="preserve"> die in a room </w:t>
+      </w:r>
+      <w:proofErr w:type="spellStart"/>
+      <w:r>
+        <w:t>and</w:t>
+      </w:r>
+      <w:proofErr w:type="spellEnd"/>
+      <w:r>
+        <w:t xml:space="preserve"> room </w:t>
+      </w:r>
+      <w:proofErr w:type="spellStart"/>
+      <w:r>
+        <w:t>will</w:t>
+      </w:r>
+      <w:proofErr w:type="spellEnd"/>
+      <w:r>
+        <w:t xml:space="preserve"> </w:t>
+      </w:r>
+      <w:proofErr w:type="spellStart"/>
+      <w:r>
+        <w:t>be</w:t>
+      </w:r>
+      <w:proofErr w:type="spellEnd"/>
+      <w:r>
+        <w:t xml:space="preserve"> </w:t>
+      </w:r>
+      <w:proofErr w:type="spellStart"/>
+      <w:r>
+        <w:t>available</w:t>
+      </w:r>
+      <w:proofErr w:type="spellEnd"/>
+    </w:p>
+    <w:p>
+      <w:proofErr w:type="spellStart"/>
+      <w:r>
+        <w:t>Behavouir</w:t>
+      </w:r>
+      <w:proofErr w:type="spellEnd"/>
+      <w:r>
+        <w:t xml:space="preserve"> </w:t>
+      </w:r>
+      <w:proofErr w:type="spellStart"/>
+      <w:r>
+        <w:t>don’t</w:t>
+      </w:r>
+      <w:proofErr w:type="spellEnd"/>
+      <w:r>
+        <w:t xml:space="preserve"> have change </w:t>
+      </w:r>
+      <w:proofErr w:type="spellStart"/>
+      <w:r>
+        <w:t>during</w:t>
+      </w:r>
+      <w:proofErr w:type="spellEnd"/>
+      <w:r>
+        <w:t xml:space="preserve"> </w:t>
+      </w:r>
+      <w:proofErr w:type="spellStart"/>
+      <w:r>
+        <w:t>simulation</w:t>
+      </w:r>
+      <w:proofErr w:type="spellEnd"/>
+    </w:p>
+    <w:p>
+      <w:r>
+        <w:t xml:space="preserve">De event </w:t>
+      </w:r>
+      <w:proofErr w:type="spellStart"/>
+      <w:r>
+        <w:t>emergency</w:t>
+      </w:r>
+      <w:proofErr w:type="spellEnd"/>
+      <w:r>
+        <w:t xml:space="preserve"> is een test om te kijken hoe je algoritme werkt</w:t>
+      </w:r>
+    </w:p>
+    <w:p/>
+    <w:p/>
     <w:p>
       <w:bookmarkStart w:id="0" w:name="_GoBack"/>
       <w:bookmarkEnd w:id="0"/>
     </w:p>
-    <w:p/>
     <w:sectPr>
       <w:pgSz w:w="11906" w:h="16838"/>
       <w:pgMar w:top="1417" w:right="1417" w:bottom="1417" w:left="1417" w:header="708" w:footer="708" w:gutter="0"/>

</xml_diff>